<commit_message>
adding another optimization technique
</commit_message>
<xml_diff>
--- a/Sobel Edge Detection/sobeledge.docx
+++ b/Sobel Edge Detection/sobeledge.docx
@@ -103,12 +103,7 @@
       </w:r>
       <w:proofErr w:type="spellStart"/>
       <w:r>
-        <w:t>sobelEdgeDetectionSharedOve</w:t>
-      </w:r>
-      <w:bookmarkStart w:id="0" w:name="_GoBack"/>
-      <w:bookmarkEnd w:id="0"/>
-      <w:r>
-        <w:t>rlap</w:t>
+        <w:t>sobelEdgeDetectionSharedOverlap</w:t>
       </w:r>
       <w:proofErr w:type="spellEnd"/>
       <w:r>
@@ -127,7 +122,20 @@
         <w:t xml:space="preserve">Shared memory + unroll – here we do the same procedure as the above function but each thread computes 2 * 2 grid of values. This seems to be the best performing function with respect to the other methods. </w:t>
       </w:r>
     </w:p>
-    <w:p/>
+    <w:p>
+      <w:pPr>
+        <w:pStyle w:val="ListParagraph"/>
+        <w:numPr>
+          <w:ilvl w:val="0"/>
+          <w:numId w:val="1"/>
+        </w:numPr>
+      </w:pPr>
+      <w:r>
+        <w:t xml:space="preserve">Shared Memory + unrolling + coalesced memory access – best performance optimization among all the above methods. </w:t>
+      </w:r>
+      <w:bookmarkStart w:id="0" w:name="_GoBack"/>
+      <w:bookmarkEnd w:id="0"/>
+    </w:p>
     <w:p>
       <w:r>
         <w:t xml:space="preserve">I have noticed a lot of fluctuation in estimated time. Even the default base case program, I have seen friends getting an estimate of 0.52 </w:t>

</xml_diff>